<commit_message>
Updated to 3rd of Feb
</commit_message>
<xml_diff>
--- a/Richard Came– CE301 personal logbook.docx
+++ b/Richard Came– CE301 personal logbook.docx
@@ -35,7 +35,7 @@
     <w:tbl>
       <w:tblPr>
         <w:jc w:val="left"/>
-        <w:tblInd w:w="93" w:type="dxa"/>
+        <w:tblInd w:w="83" w:type="dxa"/>
         <w:tblBorders>
           <w:top w:val="single" w:sz="4" w:space="0" w:color="00000A"/>
           <w:left w:val="single" w:sz="4" w:space="0" w:color="00000A"/>
@@ -46,13 +46,13 @@
         </w:tblBorders>
         <w:tblCellMar>
           <w:top w:w="0" w:type="dxa"/>
-          <w:left w:w="93" w:type="dxa"/>
+          <w:left w:w="83" w:type="dxa"/>
           <w:bottom w:w="0" w:type="dxa"/>
           <w:right w:w="108" w:type="dxa"/>
         </w:tblCellMar>
       </w:tblPr>
       <w:tblGrid>
-        <w:gridCol w:w="2515"/>
+        <w:gridCol w:w="2513"/>
         <w:gridCol w:w="5997"/>
       </w:tblGrid>
       <w:tr>
@@ -61,7 +61,7 @@
         </w:trPr>
         <w:tc>
           <w:tcPr>
-            <w:tcW w:w="2515" w:type="dxa"/>
+            <w:tcW w:w="2513" w:type="dxa"/>
             <w:tcBorders>
               <w:top w:val="single" w:sz="4" w:space="0" w:color="00000A"/>
               <w:left w:val="single" w:sz="4" w:space="0" w:color="00000A"/>
@@ -72,7 +72,7 @@
             </w:tcBorders>
             <w:shd w:fill="FFFFFF" w:val="clear"/>
             <w:tcMar>
-              <w:left w:w="93" w:type="dxa"/>
+              <w:left w:w="83" w:type="dxa"/>
             </w:tcMar>
           </w:tcPr>
           <w:p>
@@ -110,7 +110,7 @@
             </w:tcBorders>
             <w:shd w:fill="FFFFFF" w:val="clear"/>
             <w:tcMar>
-              <w:left w:w="93" w:type="dxa"/>
+              <w:left w:w="83" w:type="dxa"/>
             </w:tcMar>
           </w:tcPr>
           <w:p>
@@ -142,7 +142,7 @@
         </w:trPr>
         <w:tc>
           <w:tcPr>
-            <w:tcW w:w="2515" w:type="dxa"/>
+            <w:tcW w:w="2513" w:type="dxa"/>
             <w:tcBorders>
               <w:top w:val="single" w:sz="4" w:space="0" w:color="00000A"/>
               <w:left w:val="single" w:sz="4" w:space="0" w:color="00000A"/>
@@ -153,7 +153,7 @@
             </w:tcBorders>
             <w:shd w:fill="FFFFFF" w:val="clear"/>
             <w:tcMar>
-              <w:left w:w="93" w:type="dxa"/>
+              <w:left w:w="83" w:type="dxa"/>
             </w:tcMar>
           </w:tcPr>
           <w:p>
@@ -191,7 +191,7 @@
             </w:tcBorders>
             <w:shd w:fill="FFFFFF" w:val="clear"/>
             <w:tcMar>
-              <w:left w:w="93" w:type="dxa"/>
+              <w:left w:w="83" w:type="dxa"/>
             </w:tcMar>
           </w:tcPr>
           <w:p>
@@ -223,7 +223,7 @@
         </w:trPr>
         <w:tc>
           <w:tcPr>
-            <w:tcW w:w="2515" w:type="dxa"/>
+            <w:tcW w:w="2513" w:type="dxa"/>
             <w:tcBorders>
               <w:top w:val="single" w:sz="4" w:space="0" w:color="00000A"/>
               <w:left w:val="single" w:sz="4" w:space="0" w:color="00000A"/>
@@ -234,7 +234,7 @@
             </w:tcBorders>
             <w:shd w:fill="FFFFFF" w:val="clear"/>
             <w:tcMar>
-              <w:left w:w="93" w:type="dxa"/>
+              <w:left w:w="83" w:type="dxa"/>
             </w:tcMar>
           </w:tcPr>
           <w:p>
@@ -272,7 +272,7 @@
             </w:tcBorders>
             <w:shd w:fill="FFFFFF" w:val="clear"/>
             <w:tcMar>
-              <w:left w:w="93" w:type="dxa"/>
+              <w:left w:w="83" w:type="dxa"/>
             </w:tcMar>
           </w:tcPr>
           <w:p>
@@ -304,7 +304,7 @@
         </w:trPr>
         <w:tc>
           <w:tcPr>
-            <w:tcW w:w="2515" w:type="dxa"/>
+            <w:tcW w:w="2513" w:type="dxa"/>
             <w:tcBorders>
               <w:top w:val="single" w:sz="4" w:space="0" w:color="00000A"/>
               <w:left w:val="single" w:sz="4" w:space="0" w:color="00000A"/>
@@ -315,7 +315,7 @@
             </w:tcBorders>
             <w:shd w:fill="FFFFFF" w:val="clear"/>
             <w:tcMar>
-              <w:left w:w="93" w:type="dxa"/>
+              <w:left w:w="83" w:type="dxa"/>
             </w:tcMar>
           </w:tcPr>
           <w:p>
@@ -353,7 +353,7 @@
             </w:tcBorders>
             <w:shd w:fill="FFFFFF" w:val="clear"/>
             <w:tcMar>
-              <w:left w:w="93" w:type="dxa"/>
+              <w:left w:w="83" w:type="dxa"/>
             </w:tcMar>
           </w:tcPr>
           <w:p>
@@ -385,7 +385,7 @@
         </w:trPr>
         <w:tc>
           <w:tcPr>
-            <w:tcW w:w="2515" w:type="dxa"/>
+            <w:tcW w:w="2513" w:type="dxa"/>
             <w:tcBorders>
               <w:top w:val="single" w:sz="4" w:space="0" w:color="00000A"/>
               <w:left w:val="single" w:sz="4" w:space="0" w:color="00000A"/>
@@ -396,7 +396,7 @@
             </w:tcBorders>
             <w:shd w:fill="FFFFFF" w:val="clear"/>
             <w:tcMar>
-              <w:left w:w="93" w:type="dxa"/>
+              <w:left w:w="83" w:type="dxa"/>
             </w:tcMar>
           </w:tcPr>
           <w:p>
@@ -434,7 +434,7 @@
             </w:tcBorders>
             <w:shd w:fill="FFFFFF" w:val="clear"/>
             <w:tcMar>
-              <w:left w:w="93" w:type="dxa"/>
+              <w:left w:w="83" w:type="dxa"/>
             </w:tcMar>
           </w:tcPr>
           <w:p>
@@ -649,6 +649,8 @@
         <w:pStyle w:val="Heading2"/>
         <w:rPr/>
       </w:pPr>
+      <w:bookmarkStart w:id="0" w:name="__DdeLink__434_2112101831"/>
+      <w:bookmarkEnd w:id="0"/>
       <w:r>
         <w:rPr/>
         <w:t>October 2015</w:t>
@@ -2401,7 +2403,7 @@
         <w:pStyle w:val="Heading3"/>
         <w:rPr/>
       </w:pPr>
-      <w:bookmarkStart w:id="0" w:name="__DdeLink__229_396669651"/>
+      <w:bookmarkStart w:id="1" w:name="__DdeLink__229_396669651"/>
       <w:r>
         <w:rPr/>
         <w:t>Monday the 2</w:t>
@@ -2416,7 +2418,7 @@
         <w:rPr/>
         <w:t xml:space="preserve"> </w:t>
       </w:r>
-      <w:bookmarkEnd w:id="0"/>
+      <w:bookmarkEnd w:id="1"/>
       <w:r>
         <w:rPr/>
         <w:t xml:space="preserve"> of November</w:t>
@@ -2453,8 +2455,8 @@
           <w:szCs w:val="22"/>
         </w:rPr>
       </w:pPr>
-      <w:bookmarkStart w:id="1" w:name="_GoBack"/>
-      <w:bookmarkEnd w:id="1"/>
+      <w:bookmarkStart w:id="2" w:name="_GoBack"/>
+      <w:bookmarkEnd w:id="2"/>
       <w:r>
         <w:rPr>
           <w:rFonts w:cs="Times New Roman" w:ascii="Times New Roman" w:hAnsi="Times New Roman"/>
@@ -3981,8 +3983,8 @@
           <w:szCs w:val="22"/>
         </w:rPr>
       </w:pPr>
-      <w:bookmarkStart w:id="2" w:name="__DdeLink__386_1872221178"/>
-      <w:bookmarkEnd w:id="2"/>
+      <w:bookmarkStart w:id="3" w:name="__DdeLink__386_1872221178"/>
+      <w:bookmarkEnd w:id="3"/>
       <w:r>
         <w:rPr>
           <w:rFonts w:cs="Times New Roman" w:ascii="Times New Roman" w:hAnsi="Times New Roman"/>
@@ -4313,6 +4315,17 @@
     </w:p>
     <w:p>
       <w:pPr>
+        <w:pStyle w:val="Heading2"/>
+        <w:spacing w:lineRule="auto" w:line="360" w:before="0" w:after="0"/>
+        <w:rPr/>
+      </w:pPr>
+      <w:r>
+        <w:rPr/>
+        <w:t>December 2015</w:t>
+      </w:r>
+    </w:p>
+    <w:p>
+      <w:pPr>
         <w:pStyle w:val="Heading3"/>
         <w:spacing w:lineRule="auto" w:line="360" w:before="0" w:after="0"/>
         <w:rPr>
@@ -5513,23 +5526,7 @@
           <w:sz w:val="22"/>
           <w:szCs w:val="22"/>
         </w:rPr>
-        <w:t xml:space="preserve">The next step is to create the terrain generation algorithm however before I can create that I need a way to view the terrain so that I can tell whether the generation was successful. So I will spend some time creating the </w:t>
-      </w:r>
-      <w:r>
-        <w:rPr>
-          <w:rFonts w:cs="Times New Roman" w:ascii="Times New Roman" w:hAnsi="Times New Roman"/>
-          <w:sz w:val="22"/>
-          <w:szCs w:val="22"/>
-        </w:rPr>
-        <w:t>implementation</w:t>
-      </w:r>
-      <w:r>
-        <w:rPr>
-          <w:rFonts w:cs="Times New Roman" w:ascii="Times New Roman" w:hAnsi="Times New Roman"/>
-          <w:sz w:val="22"/>
-          <w:szCs w:val="22"/>
-        </w:rPr>
-        <w:t xml:space="preserve"> for rendering the terrain.</w:t>
+        <w:t>The next step is to create the terrain generation algorithm however before I can create that I need a way to view the terrain so that I can tell whether the generation was successful. So I will spend some time creating the implementation for rendering the terrain.</w:t>
       </w:r>
     </w:p>
     <w:p>
@@ -5571,31 +5568,7 @@
           <w:sz w:val="22"/>
           <w:szCs w:val="22"/>
         </w:rPr>
-        <w:t xml:space="preserve">Started </w:t>
-      </w:r>
-      <w:r>
-        <w:rPr>
-          <w:rFonts w:cs="Times New Roman" w:ascii="Times New Roman" w:hAnsi="Times New Roman"/>
-          <w:sz w:val="22"/>
-          <w:szCs w:val="22"/>
-        </w:rPr>
-        <w:t>implementing</w:t>
-      </w:r>
-      <w:r>
-        <w:rPr>
-          <w:rFonts w:cs="Times New Roman" w:ascii="Times New Roman" w:hAnsi="Times New Roman"/>
-          <w:sz w:val="22"/>
-          <w:szCs w:val="22"/>
-        </w:rPr>
-        <w:t xml:space="preserve"> the terrain by creating a texture wrapper class so to give increased functionality to textures over the base SDL </w:t>
-      </w:r>
-      <w:r>
-        <w:rPr>
-          <w:rFonts w:cs="Times New Roman" w:ascii="Times New Roman" w:hAnsi="Times New Roman"/>
-          <w:sz w:val="22"/>
-          <w:szCs w:val="22"/>
-        </w:rPr>
-        <w:t>implementation.</w:t>
+        <w:t>Started implementing the terrain by creating a texture wrapper class so to give increased functionality to textures over the base SDL implementation.</w:t>
       </w:r>
     </w:p>
     <w:p>
@@ -5687,70 +5660,30 @@
           <w:sz w:val="22"/>
           <w:szCs w:val="22"/>
         </w:rPr>
-        <w:t xml:space="preserve">Added </w:t>
-      </w:r>
-      <w:r>
-        <w:rPr>
-          <w:rFonts w:cs="Times New Roman" w:ascii="Times New Roman" w:hAnsi="Times New Roman"/>
-          <w:b w:val="false"/>
-          <w:bCs w:val="false"/>
-          <w:sz w:val="22"/>
-          <w:szCs w:val="22"/>
-        </w:rPr>
-        <w:t>functionality</w:t>
-      </w:r>
-      <w:r>
-        <w:rPr>
-          <w:rFonts w:cs="Times New Roman" w:ascii="Times New Roman" w:hAnsi="Times New Roman"/>
-          <w:b w:val="false"/>
-          <w:bCs w:val="false"/>
-          <w:sz w:val="22"/>
-          <w:szCs w:val="22"/>
-        </w:rPr>
-        <w:t xml:space="preserve"> to load each of the terrain tiles into the game so that they can be displayed.</w:t>
-      </w:r>
-    </w:p>
-    <w:p>
-      <w:pPr>
-        <w:pStyle w:val="Normal"/>
-        <w:spacing w:lineRule="auto" w:line="360" w:before="0" w:after="0"/>
-        <w:rPr>
-          <w:rFonts w:cs="Times New Roman" w:ascii="Times New Roman" w:hAnsi="Times New Roman"/>
-          <w:b w:val="false"/>
-          <w:bCs w:val="false"/>
-          <w:sz w:val="22"/>
-          <w:szCs w:val="22"/>
-        </w:rPr>
-      </w:pPr>
-      <w:r>
-        <w:rPr>
-          <w:rFonts w:cs="Times New Roman" w:ascii="Times New Roman" w:hAnsi="Times New Roman"/>
-          <w:b w:val="false"/>
-          <w:bCs w:val="false"/>
-          <w:sz w:val="22"/>
-          <w:szCs w:val="22"/>
-        </w:rPr>
-        <w:t xml:space="preserve">Started creating an </w:t>
-      </w:r>
-      <w:r>
-        <w:rPr>
-          <w:rFonts w:cs="Times New Roman" w:ascii="Times New Roman" w:hAnsi="Times New Roman"/>
-          <w:b w:val="false"/>
-          <w:bCs w:val="false"/>
-          <w:sz w:val="22"/>
-          <w:szCs w:val="22"/>
-        </w:rPr>
-        <w:t>implementation</w:t>
-      </w:r>
-      <w:r>
-        <w:rPr>
-          <w:rFonts w:cs="Times New Roman" w:ascii="Times New Roman" w:hAnsi="Times New Roman"/>
-          <w:b w:val="false"/>
-          <w:bCs w:val="false"/>
-          <w:sz w:val="22"/>
-          <w:szCs w:val="22"/>
-        </w:rPr>
-        <w:t xml:space="preserve"> for displaying the terrain to the user.</w:t>
+        <w:t>Added functionality to load each of the terrain tiles into the game so that they can be displayed.</w:t>
+      </w:r>
+    </w:p>
+    <w:p>
+      <w:pPr>
+        <w:pStyle w:val="Normal"/>
+        <w:spacing w:lineRule="auto" w:line="360" w:before="0" w:after="0"/>
+        <w:rPr>
+          <w:rFonts w:cs="Times New Roman" w:ascii="Times New Roman" w:hAnsi="Times New Roman"/>
+          <w:b w:val="false"/>
+          <w:bCs w:val="false"/>
+          <w:sz w:val="22"/>
+          <w:szCs w:val="22"/>
+        </w:rPr>
+      </w:pPr>
+      <w:r>
+        <w:rPr>
+          <w:rFonts w:cs="Times New Roman" w:ascii="Times New Roman" w:hAnsi="Times New Roman"/>
+          <w:b w:val="false"/>
+          <w:bCs w:val="false"/>
+          <w:sz w:val="22"/>
+          <w:szCs w:val="22"/>
+        </w:rPr>
+        <w:t>Started creating an implementation for displaying the terrain to the user.</w:t>
       </w:r>
     </w:p>
     <w:p>
@@ -5888,27 +5821,7 @@
           <w:sz w:val="22"/>
           <w:szCs w:val="22"/>
         </w:rPr>
-        <w:t xml:space="preserve">Made some changes to the </w:t>
-      </w:r>
-      <w:r>
-        <w:rPr>
-          <w:rFonts w:cs="Times New Roman" w:ascii="Times New Roman" w:hAnsi="Times New Roman"/>
-          <w:b w:val="false"/>
-          <w:bCs w:val="false"/>
-          <w:sz w:val="22"/>
-          <w:szCs w:val="22"/>
-        </w:rPr>
-        <w:t>implementation</w:t>
-      </w:r>
-      <w:r>
-        <w:rPr>
-          <w:rFonts w:cs="Times New Roman" w:ascii="Times New Roman" w:hAnsi="Times New Roman"/>
-          <w:b w:val="false"/>
-          <w:bCs w:val="false"/>
-          <w:sz w:val="22"/>
-          <w:szCs w:val="22"/>
-        </w:rPr>
-        <w:t xml:space="preserve"> of the character movement so that the movement is frame independent and based off of a timer.</w:t>
+        <w:t>Made some changes to the implementation of the character movement so that the movement is frame independent and based off of a timer.</w:t>
       </w:r>
     </w:p>
     <w:p>
@@ -5990,43 +5903,24 @@
           <w:sz w:val="22"/>
           <w:szCs w:val="22"/>
         </w:rPr>
-        <w:t xml:space="preserve">Continued working on the </w:t>
-      </w:r>
-      <w:r>
-        <w:rPr>
-          <w:rFonts w:cs="Times New Roman" w:ascii="Times New Roman" w:hAnsi="Times New Roman"/>
-          <w:b w:val="false"/>
-          <w:bCs w:val="false"/>
-          <w:sz w:val="22"/>
-          <w:szCs w:val="22"/>
-        </w:rPr>
-        <w:t>implementation</w:t>
-      </w:r>
-      <w:r>
-        <w:rPr>
-          <w:rFonts w:cs="Times New Roman" w:ascii="Times New Roman" w:hAnsi="Times New Roman"/>
-          <w:b w:val="false"/>
-          <w:bCs w:val="false"/>
-          <w:sz w:val="22"/>
-          <w:szCs w:val="22"/>
-        </w:rPr>
-        <w:t xml:space="preserve"> of terrain rendering.</w:t>
-      </w:r>
-    </w:p>
-    <w:p>
-      <w:pPr>
-        <w:pStyle w:val="Normal"/>
-        <w:spacing w:lineRule="auto" w:line="360" w:before="0" w:after="0"/>
-        <w:rPr>
-          <w:b w:val="false"/>
-          <w:bCs w:val="false"/>
-        </w:rPr>
-      </w:pPr>
-      <w:r>
-        <w:rPr>
-          <w:b w:val="false"/>
-          <w:bCs w:val="false"/>
-        </w:rPr>
+        <w:t>Continued working on the implementation of terrain rendering.</w:t>
+      </w:r>
+    </w:p>
+    <w:p>
+      <w:pPr>
+        <w:pStyle w:val="Heading2"/>
+        <w:spacing w:lineRule="auto" w:line="360" w:before="0" w:after="0"/>
+        <w:rPr>
+          <w:b w:val="false"/>
+          <w:bCs w:val="false"/>
+        </w:rPr>
+      </w:pPr>
+      <w:r>
+        <w:rPr>
+          <w:b w:val="false"/>
+          <w:bCs w:val="false"/>
+        </w:rPr>
+        <w:t>January 2016</w:t>
       </w:r>
     </w:p>
     <w:p>
@@ -6298,27 +6192,7 @@
           <w:sz w:val="22"/>
           <w:szCs w:val="22"/>
         </w:rPr>
-        <w:t xml:space="preserve">Started the </w:t>
-      </w:r>
-      <w:r>
-        <w:rPr>
-          <w:rFonts w:cs="Times New Roman" w:ascii="Times New Roman" w:hAnsi="Times New Roman"/>
-          <w:b w:val="false"/>
-          <w:bCs w:val="false"/>
-          <w:sz w:val="22"/>
-          <w:szCs w:val="22"/>
-        </w:rPr>
-        <w:t>implementation</w:t>
-      </w:r>
-      <w:r>
-        <w:rPr>
-          <w:rFonts w:cs="Times New Roman" w:ascii="Times New Roman" w:hAnsi="Times New Roman"/>
-          <w:b w:val="false"/>
-          <w:bCs w:val="false"/>
-          <w:sz w:val="22"/>
-          <w:szCs w:val="22"/>
-        </w:rPr>
-        <w:t xml:space="preserve"> of the 2.5D view by attempting to transform the coordinates of each block by a different amount, this did not work so I have started researching how this effect is achieved in other games.</w:t>
+        <w:t>Started the implementation of the 2.5D view by attempting to transform the coordinates of each block by a different amount, this did not work so I have started researching how this effect is achieved in other games.</w:t>
       </w:r>
     </w:p>
     <w:p>
@@ -6416,27 +6290,7 @@
           <w:sz w:val="22"/>
           <w:szCs w:val="22"/>
         </w:rPr>
-        <w:t xml:space="preserve">Continued working on the 2.5D </w:t>
-      </w:r>
-      <w:r>
-        <w:rPr>
-          <w:rFonts w:cs="Times New Roman" w:ascii="Times New Roman" w:hAnsi="Times New Roman"/>
-          <w:b w:val="false"/>
-          <w:bCs w:val="false"/>
-          <w:sz w:val="22"/>
-          <w:szCs w:val="22"/>
-        </w:rPr>
-        <w:t>implementation</w:t>
-      </w:r>
-      <w:r>
-        <w:rPr>
-          <w:rFonts w:cs="Times New Roman" w:ascii="Times New Roman" w:hAnsi="Times New Roman"/>
-          <w:b w:val="false"/>
-          <w:bCs w:val="false"/>
-          <w:sz w:val="22"/>
-          <w:szCs w:val="22"/>
-        </w:rPr>
-        <w:t xml:space="preserve"> I have been unable to find any information on how to display in 2.5D.</w:t>
+        <w:t>Continued working on the 2.5D implementation I have been unable to find any information on how to display in 2.5D.</w:t>
       </w:r>
     </w:p>
     <w:p>
@@ -6563,7 +6417,6 @@
           <w:szCs w:val="22"/>
         </w:rPr>
       </w:pPr>
-      <w:bookmarkStart w:id="3" w:name="__DdeLink__505_1125066963"/>
       <w:r>
         <w:rPr>
           <w:rFonts w:cs="Times New Roman"/>
@@ -6648,6 +6501,7 @@
           <w:szCs w:val="22"/>
         </w:rPr>
       </w:pPr>
+      <w:bookmarkStart w:id="4" w:name="__DdeLink__505_1125066963"/>
       <w:r>
         <w:rPr>
           <w:rFonts w:cs="Times New Roman" w:ascii="Times New Roman" w:hAnsi="Times New Roman"/>
@@ -6658,7 +6512,7 @@
         </w:rPr>
         <w:t xml:space="preserve">We also discussed my progress with the project, </w:t>
       </w:r>
-      <w:bookmarkEnd w:id="3"/>
+      <w:bookmarkEnd w:id="4"/>
       <w:r>
         <w:rPr>
           <w:rFonts w:cs="Times New Roman" w:ascii="Times New Roman" w:hAnsi="Times New Roman"/>
@@ -6748,23 +6602,7 @@
           <w:sz w:val="22"/>
           <w:szCs w:val="22"/>
         </w:rPr>
-        <w:t>Friday</w:t>
-      </w:r>
-      <w:r>
-        <w:rPr>
-          <w:rFonts w:cs="Times New Roman"/>
-          <w:sz w:val="22"/>
-          <w:szCs w:val="22"/>
-        </w:rPr>
-        <w:t xml:space="preserve"> the 2</w:t>
-      </w:r>
-      <w:r>
-        <w:rPr>
-          <w:rFonts w:cs="Times New Roman"/>
-          <w:sz w:val="22"/>
-          <w:szCs w:val="22"/>
-        </w:rPr>
-        <w:t>9</w:t>
+        <w:t>Friday the 29</w:t>
       </w:r>
       <w:r>
         <w:rPr>
@@ -6856,6 +6694,7 @@
           <w:szCs w:val="22"/>
         </w:rPr>
       </w:pPr>
+      <w:bookmarkStart w:id="5" w:name="__DdeLink__439_978643904"/>
       <w:r>
         <w:rPr>
           <w:rFonts w:cs="Times New Roman"/>
@@ -6915,6 +6754,8 @@
           <w:szCs w:val="22"/>
         </w:rPr>
       </w:pPr>
+      <w:bookmarkStart w:id="6" w:name="__DdeLink__439_978643904"/>
+      <w:bookmarkEnd w:id="6"/>
       <w:r>
         <w:rPr>
           <w:rFonts w:cs="Times New Roman" w:ascii="Times New Roman" w:hAnsi="Times New Roman"/>
@@ -6922,6 +6763,293 @@
           <w:szCs w:val="22"/>
         </w:rPr>
         <w:t>The 2.5D display is now fully functioning.</w:t>
+      </w:r>
+    </w:p>
+    <w:p>
+      <w:pPr>
+        <w:pStyle w:val="Normal"/>
+        <w:spacing w:lineRule="auto" w:line="360" w:before="0" w:after="0"/>
+        <w:rPr/>
+      </w:pPr>
+      <w:r>
+        <w:rPr/>
+      </w:r>
+    </w:p>
+    <w:p>
+      <w:pPr>
+        <w:pStyle w:val="Heading2"/>
+        <w:spacing w:lineRule="auto" w:line="360" w:before="0" w:after="0"/>
+        <w:rPr/>
+      </w:pPr>
+      <w:r>
+        <w:rPr/>
+        <w:t>February 2016</w:t>
+      </w:r>
+    </w:p>
+    <w:p>
+      <w:pPr>
+        <w:pStyle w:val="Heading3"/>
+        <w:spacing w:lineRule="auto" w:line="360" w:before="0" w:after="0"/>
+        <w:rPr>
+          <w:rFonts w:cs="Times New Roman"/>
+          <w:sz w:val="22"/>
+          <w:szCs w:val="22"/>
+        </w:rPr>
+      </w:pPr>
+      <w:r>
+        <w:rPr>
+          <w:rFonts w:cs="Times New Roman"/>
+          <w:sz w:val="22"/>
+          <w:szCs w:val="22"/>
+        </w:rPr>
+        <w:t>Tuesday</w:t>
+      </w:r>
+      <w:r>
+        <w:rPr>
+          <w:rFonts w:cs="Times New Roman"/>
+          <w:sz w:val="22"/>
+          <w:szCs w:val="22"/>
+        </w:rPr>
+        <w:t xml:space="preserve"> the </w:t>
+      </w:r>
+      <w:r>
+        <w:rPr>
+          <w:rFonts w:cs="Times New Roman"/>
+          <w:sz w:val="22"/>
+          <w:szCs w:val="22"/>
+        </w:rPr>
+        <w:t>2</w:t>
+      </w:r>
+      <w:r>
+        <w:rPr>
+          <w:rFonts w:cs="Times New Roman"/>
+          <w:sz w:val="22"/>
+          <w:szCs w:val="22"/>
+          <w:vertAlign w:val="superscript"/>
+        </w:rPr>
+        <w:t>nd</w:t>
+      </w:r>
+      <w:r>
+        <w:rPr>
+          <w:rFonts w:cs="Times New Roman"/>
+          <w:sz w:val="22"/>
+          <w:szCs w:val="22"/>
+        </w:rPr>
+        <w:t xml:space="preserve"> of </w:t>
+      </w:r>
+      <w:r>
+        <w:rPr>
+          <w:rFonts w:cs="Times New Roman"/>
+          <w:sz w:val="22"/>
+          <w:szCs w:val="22"/>
+        </w:rPr>
+        <w:t>February</w:t>
+      </w:r>
+      <w:r>
+        <w:rPr>
+          <w:rFonts w:cs="Times New Roman"/>
+          <w:sz w:val="22"/>
+          <w:szCs w:val="22"/>
+        </w:rPr>
+        <w:t xml:space="preserve">  </w:t>
+      </w:r>
+    </w:p>
+    <w:p>
+      <w:pPr>
+        <w:pStyle w:val="Normal"/>
+        <w:spacing w:lineRule="auto" w:line="360" w:before="0" w:after="0"/>
+        <w:rPr>
+          <w:rFonts w:cs="Times New Roman" w:ascii="Times New Roman" w:hAnsi="Times New Roman"/>
+          <w:b/>
+          <w:bCs/>
+          <w:sz w:val="22"/>
+          <w:szCs w:val="22"/>
+        </w:rPr>
+      </w:pPr>
+      <w:r>
+        <w:rPr>
+          <w:rFonts w:cs="Times New Roman" w:ascii="Times New Roman" w:hAnsi="Times New Roman"/>
+          <w:b/>
+          <w:bCs/>
+          <w:sz w:val="22"/>
+          <w:szCs w:val="22"/>
+        </w:rPr>
+        <w:t>Action:</w:t>
+      </w:r>
+    </w:p>
+    <w:p>
+      <w:pPr>
+        <w:pStyle w:val="Normal"/>
+        <w:spacing w:lineRule="auto" w:line="360" w:before="0" w:after="0"/>
+        <w:rPr>
+          <w:rFonts w:cs="Times New Roman" w:ascii="Times New Roman" w:hAnsi="Times New Roman"/>
+          <w:sz w:val="22"/>
+          <w:szCs w:val="22"/>
+        </w:rPr>
+      </w:pPr>
+      <w:r>
+        <w:rPr>
+          <w:rFonts w:cs="Times New Roman" w:ascii="Times New Roman" w:hAnsi="Times New Roman"/>
+          <w:sz w:val="22"/>
+          <w:szCs w:val="22"/>
+        </w:rPr>
+        <w:t xml:space="preserve">Meeting with supervisor at 12pm. </w:t>
+      </w:r>
+      <w:r>
+        <w:rPr>
+          <w:rFonts w:cs="Times New Roman" w:ascii="Times New Roman" w:hAnsi="Times New Roman"/>
+          <w:sz w:val="22"/>
+          <w:szCs w:val="22"/>
+        </w:rPr>
+        <w:t>Something about generation advice</w:t>
+      </w:r>
+    </w:p>
+    <w:p>
+      <w:pPr>
+        <w:pStyle w:val="Normal"/>
+        <w:spacing w:lineRule="auto" w:line="360" w:before="0" w:after="0"/>
+        <w:rPr/>
+      </w:pPr>
+      <w:r>
+        <w:rPr/>
+      </w:r>
+    </w:p>
+    <w:p>
+      <w:pPr>
+        <w:pStyle w:val="Heading3"/>
+        <w:spacing w:lineRule="auto" w:line="360" w:before="0" w:after="0"/>
+        <w:rPr>
+          <w:rFonts w:cs="Times New Roman"/>
+          <w:sz w:val="22"/>
+          <w:szCs w:val="22"/>
+        </w:rPr>
+      </w:pPr>
+      <w:r>
+        <w:rPr>
+          <w:rFonts w:cs="Times New Roman"/>
+          <w:sz w:val="22"/>
+          <w:szCs w:val="22"/>
+        </w:rPr>
+        <w:t>Wednesday the 3</w:t>
+      </w:r>
+      <w:r>
+        <w:rPr>
+          <w:rFonts w:cs="Times New Roman"/>
+          <w:sz w:val="22"/>
+          <w:szCs w:val="22"/>
+          <w:vertAlign w:val="superscript"/>
+        </w:rPr>
+        <w:t>rd</w:t>
+      </w:r>
+      <w:r>
+        <w:rPr>
+          <w:rFonts w:cs="Times New Roman"/>
+          <w:sz w:val="22"/>
+          <w:szCs w:val="22"/>
+        </w:rPr>
+        <w:t xml:space="preserve"> of February  </w:t>
+      </w:r>
+    </w:p>
+    <w:p>
+      <w:pPr>
+        <w:pStyle w:val="Normal"/>
+        <w:spacing w:lineRule="auto" w:line="360" w:before="0" w:after="0"/>
+        <w:rPr>
+          <w:rFonts w:cs="Times New Roman" w:ascii="Times New Roman" w:hAnsi="Times New Roman"/>
+          <w:b/>
+          <w:bCs/>
+          <w:sz w:val="22"/>
+          <w:szCs w:val="22"/>
+        </w:rPr>
+      </w:pPr>
+      <w:r>
+        <w:rPr>
+          <w:rFonts w:cs="Times New Roman" w:ascii="Times New Roman" w:hAnsi="Times New Roman"/>
+          <w:b/>
+          <w:bCs/>
+          <w:sz w:val="22"/>
+          <w:szCs w:val="22"/>
+        </w:rPr>
+        <w:t>Action:</w:t>
+      </w:r>
+    </w:p>
+    <w:p>
+      <w:pPr>
+        <w:pStyle w:val="Normal"/>
+        <w:spacing w:lineRule="auto" w:line="360" w:before="0" w:after="0"/>
+        <w:rPr>
+          <w:rFonts w:cs="Times New Roman" w:ascii="Times New Roman" w:hAnsi="Times New Roman"/>
+          <w:sz w:val="22"/>
+          <w:szCs w:val="22"/>
+        </w:rPr>
+      </w:pPr>
+      <w:r>
+        <w:rPr>
+          <w:rFonts w:cs="Times New Roman" w:ascii="Times New Roman" w:hAnsi="Times New Roman"/>
+          <w:sz w:val="22"/>
+          <w:szCs w:val="22"/>
+        </w:rPr>
+        <w:t xml:space="preserve">As it was not possible to move around in the terrain previously, which would mean it wouldn't be possible to tell whether the terrain was being generated properly I decided to spend today implementing the character movement around the terrain so that it was possible to view the terrain that is generated. </w:t>
+      </w:r>
+    </w:p>
+    <w:p>
+      <w:pPr>
+        <w:pStyle w:val="Normal"/>
+        <w:spacing w:lineRule="auto" w:line="360" w:before="0" w:after="0"/>
+        <w:rPr>
+          <w:rFonts w:cs="Times New Roman" w:ascii="Times New Roman" w:hAnsi="Times New Roman"/>
+          <w:sz w:val="22"/>
+          <w:szCs w:val="22"/>
+        </w:rPr>
+      </w:pPr>
+      <w:r>
+        <w:rPr>
+          <w:rFonts w:cs="Times New Roman" w:ascii="Times New Roman" w:hAnsi="Times New Roman"/>
+          <w:sz w:val="22"/>
+          <w:szCs w:val="22"/>
+        </w:rPr>
+        <w:tab/>
+        <w:t>Due to complications with the movement I have chosen to abandon the 2.5D display for the moment. I plan to try to finish this off and make the game display correctly after I have finished implementing the terrain generation.</w:t>
+      </w:r>
+    </w:p>
+    <w:p>
+      <w:pPr>
+        <w:pStyle w:val="Normal"/>
+        <w:spacing w:lineRule="auto" w:line="360" w:before="0" w:after="0"/>
+        <w:rPr>
+          <w:rFonts w:cs="Times New Roman" w:ascii="Times New Roman" w:hAnsi="Times New Roman"/>
+          <w:sz w:val="22"/>
+          <w:szCs w:val="22"/>
+        </w:rPr>
+      </w:pPr>
+      <w:r>
+        <w:rPr>
+          <w:rFonts w:cs="Times New Roman" w:ascii="Times New Roman" w:hAnsi="Times New Roman"/>
+          <w:sz w:val="22"/>
+          <w:szCs w:val="22"/>
+        </w:rPr>
+        <w:tab/>
+        <w:t>The movement system has been implemented, however it does not take account of the 2.5D display so the movement system will have to be updated when the 2.5D display is reimplemented.</w:t>
+      </w:r>
+    </w:p>
+    <w:p>
+      <w:pPr>
+        <w:pStyle w:val="Normal"/>
+        <w:spacing w:lineRule="auto" w:line="360" w:before="0" w:after="0"/>
+        <w:rPr>
+          <w:rFonts w:cs="Times New Roman" w:ascii="Times New Roman" w:hAnsi="Times New Roman"/>
+          <w:sz w:val="22"/>
+          <w:szCs w:val="22"/>
+        </w:rPr>
+      </w:pPr>
+      <w:r>
+        <w:rPr>
+          <w:rFonts w:cs="Times New Roman" w:ascii="Times New Roman" w:hAnsi="Times New Roman"/>
+          <w:sz w:val="22"/>
+          <w:szCs w:val="22"/>
+        </w:rPr>
+        <w:tab/>
+        <w:t>Fixed graphics glitch with clearrenderer</w:t>
       </w:r>
     </w:p>
     <w:sectPr>

</xml_diff>